<commit_message>
method of skills gathering updated
</commit_message>
<xml_diff>
--- a/sample_cv/doc/cv1.docx
+++ b/sample_cv/doc/cv1.docx
@@ -390,31 +390,9 @@
             <w:pPr>
               <w:pStyle w:val="Heading2"/>
             </w:pPr>
-            <w:sdt>
-              <w:sdtPr>
-                <w:id w:val="-1770613245"/>
-                <w:placeholder>
-                  <w:docPart w:val="8CF610EF99A749C19AD37CE176B50BD4"/>
-                </w:placeholder>
-                <w:temporary/>
-                <w:showingPlcHdr/>
-                <w15:appearance w15:val="hidden"/>
-              </w:sdtPr>
-              <w:sdtContent>
-                <w:r>
-                  <w:t xml:space="preserve">MBA | </w:t>
-                </w:r>
-                <w:r>
-                  <w:rPr>
-                    <w:iCs/>
-                  </w:rPr>
-                  <w:t xml:space="preserve">Jasper </w:t>
-                </w:r>
-                <w:r>
-                  <w:t>University</w:t>
-                </w:r>
-              </w:sdtContent>
-            </w:sdt>
+            <w:r>
+              <w:t>MBA | Thammasat University</w:t>
+            </w:r>
           </w:p>
         </w:tc>
         <w:tc>
@@ -485,22 +463,9 @@
             <w:pPr>
               <w:pStyle w:val="Heading2"/>
             </w:pPr>
-            <w:sdt>
-              <w:sdtPr>
-                <w:id w:val="-1309927247"/>
-                <w:placeholder>
-                  <w:docPart w:val="3B2E28A899594FEEA5A7E2A349E57607"/>
-                </w:placeholder>
-                <w:temporary/>
-                <w:showingPlcHdr/>
-                <w15:appearance w15:val="hidden"/>
-              </w:sdtPr>
-              <w:sdtContent>
-                <w:r>
-                  <w:t>BS Computer Science | Bellows College</w:t>
-                </w:r>
-              </w:sdtContent>
-            </w:sdt>
+            <w:r>
+              <w:t>BS Computer Science | Chulalongkorn Univeristy</w:t>
+            </w:r>
           </w:p>
         </w:tc>
         <w:tc>
@@ -3105,41 +3070,6 @@
     </w:docPart>
     <w:docPart>
       <w:docPartPr>
-        <w:name w:val="8CF610EF99A749C19AD37CE176B50BD4"/>
-        <w:category>
-          <w:name w:val="General"/>
-          <w:gallery w:val="placeholder"/>
-        </w:category>
-        <w:types>
-          <w:type w:val="bbPlcHdr"/>
-        </w:types>
-        <w:behaviors>
-          <w:behavior w:val="content"/>
-        </w:behaviors>
-        <w:guid w:val="{0332732E-8DFB-46CE-8E3B-F4E4FBCF9919}"/>
-      </w:docPartPr>
-      <w:docPartBody>
-        <w:p>
-          <w:pPr>
-            <w:pStyle w:val="8CF610EF99A749C19AD37CE176B50BD43"/>
-          </w:pPr>
-          <w:r>
-            <w:t xml:space="preserve">MBA | </w:t>
-          </w:r>
-          <w:r>
-            <w:rPr>
-              <w:iCs/>
-            </w:rPr>
-            <w:t xml:space="preserve">Jasper </w:t>
-          </w:r>
-          <w:r>
-            <w:t>University</w:t>
-          </w:r>
-        </w:p>
-      </w:docPartBody>
-    </w:docPart>
-    <w:docPart>
-      <w:docPartPr>
         <w:name w:val="028A9270E9A44036850260BED7E67952"/>
         <w:category>
           <w:name w:val="General"/>
@@ -3180,29 +3110,6 @@
         <w:p>
           <w:r>
             <w:t>Participated in a consulting project for a startup that resulted in a recommendation to pivot their business model, which was implemented and led to increased revenue</w:t>
-          </w:r>
-        </w:p>
-      </w:docPartBody>
-    </w:docPart>
-    <w:docPart>
-      <w:docPartPr>
-        <w:name w:val="3B2E28A899594FEEA5A7E2A349E57607"/>
-        <w:category>
-          <w:name w:val="General"/>
-          <w:gallery w:val="placeholder"/>
-        </w:category>
-        <w:types>
-          <w:type w:val="bbPlcHdr"/>
-        </w:types>
-        <w:behaviors>
-          <w:behavior w:val="content"/>
-        </w:behaviors>
-        <w:guid w:val="{9F763066-6813-4DF7-AF5B-487C01FFCB4B}"/>
-      </w:docPartPr>
-      <w:docPartBody>
-        <w:p>
-          <w:r>
-            <w:t>BS Computer Science | Bellows College</w:t>
           </w:r>
         </w:p>
       </w:docPartBody>
@@ -3619,6 +3526,8 @@
     <w:rsid w:val="007E13C9"/>
     <w:rsid w:val="00896266"/>
     <w:rsid w:val="0094503B"/>
+    <w:rsid w:val="009E27FB"/>
+    <w:rsid w:val="00C73302"/>
   </w:rsids>
   <m:mathPr>
     <m:mathFont m:val="Cambria Math"/>
@@ -4786,6 +4695,35 @@
 </file>
 
 <file path=customXml/item1.xml><?xml version="1.0" encoding="utf-8"?>
+<?mso-contentType ?>
+<FormTemplates xmlns="http://schemas.microsoft.com/sharepoint/v3/contenttype/forms">
+  <Display>DocumentLibraryForm</Display>
+  <Edit>DocumentLibraryForm</Edit>
+  <New>DocumentLibraryForm</New>
+</FormTemplates>
+</file>
+
+<file path=customXml/item2.xml><?xml version="1.0" encoding="utf-8"?>
+<p:properties xmlns:p="http://schemas.microsoft.com/office/2006/metadata/properties" xmlns:xsi="http://www.w3.org/2001/XMLSchema-instance" xmlns:pc="http://schemas.microsoft.com/office/infopath/2007/PartnerControls">
+  <documentManagement>
+    <Background xmlns="71af3243-3dd4-4a8d-8c0d-dd76da1f02a5">false</Background>
+    <Status xmlns="71af3243-3dd4-4a8d-8c0d-dd76da1f02a5">Not started</Status>
+    <_ip_UnifiedCompliancePolicyUIAction xmlns="http://schemas.microsoft.com/sharepoint/v3" xsi:nil="true"/>
+    <Image xmlns="71af3243-3dd4-4a8d-8c0d-dd76da1f02a5">
+      <Url xsi:nil="true"/>
+      <Description xsi:nil="true"/>
+    </Image>
+    <_ip_UnifiedCompliancePolicyProperties xmlns="http://schemas.microsoft.com/sharepoint/v3" xsi:nil="true"/>
+    <ImageTagsTaxHTField xmlns="71af3243-3dd4-4a8d-8c0d-dd76da1f02a5">
+      <Terms xmlns="http://schemas.microsoft.com/office/infopath/2007/PartnerControls"/>
+    </ImageTagsTaxHTField>
+    <TaxCatchAll xmlns="230e9df3-be65-4c73-a93b-d1236ebd677e" xsi:nil="true"/>
+    <MediaServiceKeyPoints xmlns="71af3243-3dd4-4a8d-8c0d-dd76da1f02a5" xsi:nil="true"/>
+  </documentManagement>
+</p:properties>
+</file>
+
+<file path=customXml/item3.xml><?xml version="1.0" encoding="utf-8"?>
 <ct:contentTypeSchema xmlns:ct="http://schemas.microsoft.com/office/2006/metadata/contentType" xmlns:ma="http://schemas.microsoft.com/office/2006/metadata/properties/metaAttributes" ct:_="" ma:_="" ma:contentTypeName="Document" ma:contentTypeID="0x01010079F111ED35F8CC479449609E8A0923A6" ma:contentTypeVersion="26" ma:contentTypeDescription="Create a new document." ma:contentTypeScope="" ma:versionID="ac37c1753acd5e330d2062ccec26ea66">
   <xsd:schema xmlns:xsd="http://www.w3.org/2001/XMLSchema" xmlns:xs="http://www.w3.org/2001/XMLSchema" xmlns:p="http://schemas.microsoft.com/office/2006/metadata/properties" xmlns:ns1="http://schemas.microsoft.com/sharepoint/v3" xmlns:ns2="71af3243-3dd4-4a8d-8c0d-dd76da1f02a5" xmlns:ns3="16c05727-aa75-4e4a-9b5f-8a80a1165891" xmlns:ns4="230e9df3-be65-4c73-a93b-d1236ebd677e" targetNamespace="http://schemas.microsoft.com/office/2006/metadata/properties" ma:root="true" ma:fieldsID="3b340c7101c92c5120abd06486f94548" ns1:_="" ns2:_="" ns3:_="" ns4:_="">
     <xsd:import namespace="http://schemas.microsoft.com/sharepoint/v3"/>
@@ -5085,40 +5023,31 @@
 </ct:contentTypeSchema>
 </file>
 
-<file path=customXml/item2.xml><?xml version="1.0" encoding="utf-8"?>
-<p:properties xmlns:p="http://schemas.microsoft.com/office/2006/metadata/properties" xmlns:xsi="http://www.w3.org/2001/XMLSchema-instance" xmlns:pc="http://schemas.microsoft.com/office/infopath/2007/PartnerControls">
-  <documentManagement>
-    <Background xmlns="71af3243-3dd4-4a8d-8c0d-dd76da1f02a5">false</Background>
-    <Status xmlns="71af3243-3dd4-4a8d-8c0d-dd76da1f02a5">Not started</Status>
-    <_ip_UnifiedCompliancePolicyUIAction xmlns="http://schemas.microsoft.com/sharepoint/v3" xsi:nil="true"/>
-    <Image xmlns="71af3243-3dd4-4a8d-8c0d-dd76da1f02a5">
-      <Url xsi:nil="true"/>
-      <Description xsi:nil="true"/>
-    </Image>
-    <_ip_UnifiedCompliancePolicyProperties xmlns="http://schemas.microsoft.com/sharepoint/v3" xsi:nil="true"/>
-    <ImageTagsTaxHTField xmlns="71af3243-3dd4-4a8d-8c0d-dd76da1f02a5">
-      <Terms xmlns="http://schemas.microsoft.com/office/infopath/2007/PartnerControls"/>
-    </ImageTagsTaxHTField>
-    <TaxCatchAll xmlns="230e9df3-be65-4c73-a93b-d1236ebd677e" xsi:nil="true"/>
-    <MediaServiceKeyPoints xmlns="71af3243-3dd4-4a8d-8c0d-dd76da1f02a5" xsi:nil="true"/>
-  </documentManagement>
-</p:properties>
-</file>
-
-<file path=customXml/item3.xml><?xml version="1.0" encoding="utf-8"?>
-<?mso-contentType ?>
-<FormTemplates xmlns="http://schemas.microsoft.com/sharepoint/v3/contenttype/forms">
-  <Display>DocumentLibraryForm</Display>
-  <Edit>DocumentLibraryForm</Edit>
-  <New>DocumentLibraryForm</New>
-</FormTemplates>
-</file>
-
 <file path=customXml/item4.xml><?xml version="1.0" encoding="utf-8"?>
 <b:Sources xmlns:b="http://schemas.openxmlformats.org/officeDocument/2006/bibliography" xmlns="http://schemas.openxmlformats.org/officeDocument/2006/bibliography" SelectedStyle="\APASixthEditionOfficeOnline.xsl" StyleName="APA" Version="6"/>
 </file>
 
 <file path=customXml/itemProps1.xml><?xml version="1.0" encoding="utf-8"?>
+<ds:datastoreItem xmlns:ds="http://schemas.openxmlformats.org/officeDocument/2006/customXml" ds:itemID="{E41E8C2D-74E7-4FA6-A628-E1D211022C5C}">
+  <ds:schemaRefs>
+    <ds:schemaRef ds:uri="http://schemas.microsoft.com/sharepoint/v3/contenttype/forms"/>
+  </ds:schemaRefs>
+</ds:datastoreItem>
+</file>
+
+<file path=customXml/itemProps2.xml><?xml version="1.0" encoding="utf-8"?>
+<ds:datastoreItem xmlns:ds="http://schemas.openxmlformats.org/officeDocument/2006/customXml" ds:itemID="{C16B7056-2466-4AA1-A4C4-E365F353E8AA}">
+  <ds:schemaRefs>
+    <ds:schemaRef ds:uri="http://schemas.microsoft.com/office/2006/metadata/properties"/>
+    <ds:schemaRef ds:uri="http://schemas.microsoft.com/office/infopath/2007/PartnerControls"/>
+    <ds:schemaRef ds:uri="71af3243-3dd4-4a8d-8c0d-dd76da1f02a5"/>
+    <ds:schemaRef ds:uri="http://schemas.microsoft.com/sharepoint/v3"/>
+    <ds:schemaRef ds:uri="230e9df3-be65-4c73-a93b-d1236ebd677e"/>
+  </ds:schemaRefs>
+</ds:datastoreItem>
+</file>
+
+<file path=customXml/itemProps3.xml><?xml version="1.0" encoding="utf-8"?>
 <ds:datastoreItem xmlns:ds="http://schemas.openxmlformats.org/officeDocument/2006/customXml" ds:itemID="{E9E1B831-473E-4216-A45E-58D46BDACEE1}">
   <ds:schemaRefs>
     <ds:schemaRef ds:uri="http://schemas.microsoft.com/office/2006/metadata/contentType"/>
@@ -5139,26 +5068,6 @@
 </ds:datastoreItem>
 </file>
 
-<file path=customXml/itemProps2.xml><?xml version="1.0" encoding="utf-8"?>
-<ds:datastoreItem xmlns:ds="http://schemas.openxmlformats.org/officeDocument/2006/customXml" ds:itemID="{C16B7056-2466-4AA1-A4C4-E365F353E8AA}">
-  <ds:schemaRefs>
-    <ds:schemaRef ds:uri="http://schemas.microsoft.com/office/2006/metadata/properties"/>
-    <ds:schemaRef ds:uri="http://schemas.microsoft.com/office/infopath/2007/PartnerControls"/>
-    <ds:schemaRef ds:uri="71af3243-3dd4-4a8d-8c0d-dd76da1f02a5"/>
-    <ds:schemaRef ds:uri="http://schemas.microsoft.com/sharepoint/v3"/>
-    <ds:schemaRef ds:uri="230e9df3-be65-4c73-a93b-d1236ebd677e"/>
-  </ds:schemaRefs>
-</ds:datastoreItem>
-</file>
-
-<file path=customXml/itemProps3.xml><?xml version="1.0" encoding="utf-8"?>
-<ds:datastoreItem xmlns:ds="http://schemas.openxmlformats.org/officeDocument/2006/customXml" ds:itemID="{E41E8C2D-74E7-4FA6-A628-E1D211022C5C}">
-  <ds:schemaRefs>
-    <ds:schemaRef ds:uri="http://schemas.microsoft.com/sharepoint/v3/contenttype/forms"/>
-  </ds:schemaRefs>
-</ds:datastoreItem>
-</file>
-
 <file path=customXml/itemProps4.xml><?xml version="1.0" encoding="utf-8"?>
 <ds:datastoreItem xmlns:ds="http://schemas.openxmlformats.org/officeDocument/2006/customXml" ds:itemID="{4340EFE2-4790-4963-A265-5A55FE09B729}">
   <ds:schemaRefs>

</xml_diff>